<commit_message>
se completo el documento de la idea Falta hacer el HFA y el HTA
</commit_message>
<xml_diff>
--- a/MyProvider.docx
+++ b/MyProvider.docx
@@ -52,6 +52,7 @@
       <w:r>
         <w:rPr>
           <w:noProof/>
+          <w:lang w:eastAsia="es-CO"/>
         </w:rPr>
         <w:drawing>
           <wp:anchor distT="0" distB="0" distL="114300" distR="114300" simplePos="0" relativeHeight="251659264" behindDoc="0" locked="0" layoutInCell="0" hidden="0" allowOverlap="0" wp14:anchorId="23D1B7E0" wp14:editId="3F87DAD4">
@@ -75,11 +76,11 @@
                     <pic:cNvPicPr preferRelativeResize="0"/>
                   </pic:nvPicPr>
                   <pic:blipFill>
-                    <a:blip r:embed="rId5">
+                    <a:blip r:embed="rId6">
                       <a:extLst>
                         <a:ext uri="{BEBA8EAE-BF5A-486C-A8C5-ECC9F3942E4B}">
                           <a14:imgProps xmlns:a14="http://schemas.microsoft.com/office/drawing/2010/main">
-                            <a14:imgLayer r:embed="rId6">
+                            <a14:imgLayer r:embed="rId7">
                               <a14:imgEffect>
                                 <a14:saturation sat="0"/>
                               </a14:imgEffect>
@@ -304,21 +305,38 @@
     </w:p>
     <w:p>
       <w:pPr>
-        <w:rPr>
-          <w:rFonts w:ascii="Arial" w:hAnsi="Arial" w:cs="Arial"/>
-          <w:sz w:val="24"/>
-          <w:szCs w:val="24"/>
-        </w:rPr>
-      </w:pPr>
-      <w:r>
-        <w:rPr>
-          <w:rFonts w:ascii="Arial" w:hAnsi="Arial" w:cs="Arial"/>
+        <w:pStyle w:val="Prrafodelista"/>
+        <w:numPr>
+          <w:ilvl w:val="0"/>
+          <w:numId w:val="2"/>
+        </w:numPr>
+        <w:ind w:left="0"/>
+        <w:rPr>
+          <w:rFonts w:ascii="Arial" w:hAnsi="Arial" w:cs="Arial"/>
+          <w:b/>
+          <w:sz w:val="24"/>
+          <w:szCs w:val="24"/>
+        </w:rPr>
+      </w:pPr>
+      <w:r>
+        <w:rPr>
+          <w:rFonts w:ascii="Arial" w:hAnsi="Arial" w:cs="Arial"/>
+          <w:b/>
           <w:sz w:val="24"/>
           <w:szCs w:val="24"/>
         </w:rPr>
         <w:lastRenderedPageBreak/>
         <w:t>INTRODUCCCION</w:t>
       </w:r>
+      <w:r>
+        <w:rPr>
+          <w:rFonts w:ascii="Arial" w:hAnsi="Arial" w:cs="Arial"/>
+          <w:b/>
+          <w:sz w:val="24"/>
+          <w:szCs w:val="24"/>
+        </w:rPr>
+        <w:t>.</w:t>
+      </w:r>
     </w:p>
     <w:p>
       <w:pPr>
@@ -387,28 +405,57 @@
         <w:jc w:val="both"/>
         <w:rPr>
           <w:rFonts w:ascii="Arial" w:hAnsi="Arial" w:cs="Arial"/>
-          <w:sz w:val="24"/>
-          <w:szCs w:val="24"/>
-        </w:rPr>
-      </w:pPr>
-    </w:p>
-    <w:p>
-      <w:pPr>
-        <w:jc w:val="both"/>
-        <w:rPr>
-          <w:rFonts w:ascii="Arial" w:hAnsi="Arial" w:cs="Arial"/>
-          <w:sz w:val="24"/>
-          <w:szCs w:val="24"/>
-        </w:rPr>
-      </w:pPr>
-      <w:r>
-        <w:rPr>
-          <w:rFonts w:ascii="Arial" w:hAnsi="Arial" w:cs="Arial"/>
+          <w:b/>
+          <w:sz w:val="24"/>
+          <w:szCs w:val="24"/>
+        </w:rPr>
+      </w:pPr>
+    </w:p>
+    <w:p>
+      <w:pPr>
+        <w:pStyle w:val="Prrafodelista"/>
+        <w:numPr>
+          <w:ilvl w:val="0"/>
+          <w:numId w:val="2"/>
+        </w:numPr>
+        <w:ind w:left="0"/>
+        <w:rPr>
+          <w:rFonts w:ascii="Arial" w:hAnsi="Arial" w:cs="Arial"/>
+          <w:b/>
+          <w:sz w:val="24"/>
+          <w:szCs w:val="24"/>
+        </w:rPr>
+      </w:pPr>
+      <w:r>
+        <w:rPr>
+          <w:rFonts w:ascii="Arial" w:hAnsi="Arial" w:cs="Arial"/>
+          <w:b/>
           <w:sz w:val="24"/>
           <w:szCs w:val="24"/>
         </w:rPr>
         <w:t>PLANTEAMIENTO DEL PROBLEMA</w:t>
       </w:r>
+      <w:r>
+        <w:rPr>
+          <w:rFonts w:ascii="Arial" w:hAnsi="Arial" w:cs="Arial"/>
+          <w:b/>
+          <w:sz w:val="24"/>
+          <w:szCs w:val="24"/>
+        </w:rPr>
+        <w:t>.</w:t>
+      </w:r>
+    </w:p>
+    <w:p>
+      <w:pPr>
+        <w:pStyle w:val="Prrafodelista"/>
+        <w:ind w:left="0"/>
+        <w:rPr>
+          <w:rFonts w:ascii="Arial" w:hAnsi="Arial" w:cs="Arial"/>
+          <w:b/>
+          <w:sz w:val="24"/>
+          <w:szCs w:val="24"/>
+        </w:rPr>
+      </w:pPr>
     </w:p>
     <w:p>
       <w:pPr>
@@ -677,14 +724,43 @@
           <w:szCs w:val="24"/>
         </w:rPr>
       </w:pPr>
-      <w:r>
-        <w:rPr>
-          <w:rFonts w:ascii="Arial" w:hAnsi="Arial" w:cs="Arial"/>
-          <w:sz w:val="24"/>
-          <w:szCs w:val="24"/>
-        </w:rPr>
-        <w:t>OBSERVACIONES:</w:t>
-      </w:r>
+    </w:p>
+    <w:p>
+      <w:pPr>
+        <w:pStyle w:val="Prrafodelista"/>
+        <w:numPr>
+          <w:ilvl w:val="0"/>
+          <w:numId w:val="2"/>
+        </w:numPr>
+        <w:ind w:left="0"/>
+        <w:rPr>
+          <w:rFonts w:ascii="Arial" w:hAnsi="Arial" w:cs="Arial"/>
+          <w:b/>
+          <w:sz w:val="24"/>
+          <w:szCs w:val="24"/>
+        </w:rPr>
+      </w:pPr>
+      <w:r>
+        <w:rPr>
+          <w:rFonts w:ascii="Arial" w:hAnsi="Arial" w:cs="Arial"/>
+          <w:b/>
+          <w:sz w:val="24"/>
+          <w:szCs w:val="24"/>
+        </w:rPr>
+        <w:t>OBSERVACIONES.</w:t>
+      </w:r>
+    </w:p>
+    <w:p>
+      <w:pPr>
+        <w:pStyle w:val="Prrafodelista"/>
+        <w:ind w:left="0"/>
+        <w:rPr>
+          <w:rFonts w:ascii="Arial" w:hAnsi="Arial" w:cs="Arial"/>
+          <w:b/>
+          <w:sz w:val="24"/>
+          <w:szCs w:val="24"/>
+        </w:rPr>
+      </w:pPr>
     </w:p>
     <w:p>
       <w:pPr>
@@ -797,15 +873,7 @@
           <w:sz w:val="24"/>
           <w:szCs w:val="24"/>
         </w:rPr>
-        <w:t xml:space="preserve"> la aplicación</w:t>
-      </w:r>
-      <w:r>
-        <w:rPr>
-          <w:rFonts w:ascii="Arial" w:hAnsi="Arial" w:cs="Arial"/>
-          <w:sz w:val="24"/>
-          <w:szCs w:val="24"/>
-        </w:rPr>
-        <w:t>.</w:t>
+        <w:t xml:space="preserve"> la aplicación.</w:t>
       </w:r>
     </w:p>
     <w:p>
@@ -908,6 +976,7 @@
           <w:sz w:val="24"/>
           <w:szCs w:val="24"/>
         </w:rPr>
+        <w:lastRenderedPageBreak/>
         <w:t>Por el momento el nombre de la aplicación es “</w:t>
       </w:r>
       <w:proofErr w:type="spellStart"/>
@@ -941,381 +1010,1291 @@
     </w:p>
     <w:p>
       <w:pPr>
-        <w:jc w:val="both"/>
-        <w:rPr>
-          <w:rFonts w:ascii="Arial" w:hAnsi="Arial" w:cs="Arial"/>
-          <w:sz w:val="24"/>
-          <w:szCs w:val="24"/>
-        </w:rPr>
-      </w:pPr>
-      <w:r>
-        <w:rPr>
-          <w:rFonts w:ascii="Arial" w:hAnsi="Arial" w:cs="Arial"/>
+        <w:pStyle w:val="Prrafodelista"/>
+        <w:numPr>
+          <w:ilvl w:val="0"/>
+          <w:numId w:val="2"/>
+        </w:numPr>
+        <w:ind w:left="0"/>
+        <w:rPr>
+          <w:rFonts w:ascii="Arial" w:hAnsi="Arial" w:cs="Arial"/>
+          <w:b/>
+          <w:sz w:val="24"/>
+          <w:szCs w:val="24"/>
+        </w:rPr>
+      </w:pPr>
+      <w:r>
+        <w:rPr>
+          <w:rFonts w:ascii="Arial" w:hAnsi="Arial" w:cs="Arial"/>
+          <w:b/>
+          <w:sz w:val="24"/>
+          <w:szCs w:val="24"/>
+        </w:rPr>
+        <w:t>ESTADO DEL ARTE.</w:t>
+      </w:r>
+    </w:p>
+    <w:p>
+      <w:pPr>
+        <w:jc w:val="both"/>
+        <w:rPr>
+          <w:rFonts w:ascii="Arial" w:hAnsi="Arial" w:cs="Arial"/>
+          <w:sz w:val="24"/>
+          <w:szCs w:val="24"/>
+        </w:rPr>
+      </w:pPr>
+    </w:p>
+    <w:p>
+      <w:pPr>
+        <w:jc w:val="both"/>
+        <w:rPr>
+          <w:rFonts w:ascii="Arial" w:hAnsi="Arial" w:cs="Arial"/>
+          <w:sz w:val="24"/>
+          <w:szCs w:val="24"/>
+        </w:rPr>
+      </w:pPr>
+      <w:r>
+        <w:rPr>
+          <w:rFonts w:ascii="Arial" w:hAnsi="Arial" w:cs="Arial"/>
+          <w:sz w:val="24"/>
+          <w:szCs w:val="24"/>
+        </w:rPr>
+        <w:t>Aunque existen diversas aplicaciones desarrolladas por las mismas empresas proveedoras, hasta el momento no existe una aplicación móvil que sea meramente orientada al usuario, es decir que él mismo sea el que seleccione desde la aplicación a los distintos proveedores y no, que tenga que descargar las aplicaciones de cada proveedor. Es decir, no existe un desarrollo que contenga a los proveedores más comunes del mercado en una misma aplicación</w:t>
+      </w:r>
+      <w:r>
+        <w:rPr>
+          <w:rFonts w:ascii="Arial" w:hAnsi="Arial" w:cs="Arial"/>
+          <w:sz w:val="24"/>
+          <w:szCs w:val="24"/>
+        </w:rPr>
+        <w:t xml:space="preserve">. Aún así, se presentará a continuación algunas aplicaciones existentes en el mercado. </w:t>
+      </w:r>
+    </w:p>
+    <w:p>
+      <w:pPr>
+        <w:pStyle w:val="Prrafodelista"/>
+        <w:numPr>
+          <w:ilvl w:val="0"/>
+          <w:numId w:val="3"/>
+        </w:numPr>
+        <w:ind w:left="0"/>
+        <w:jc w:val="both"/>
+        <w:rPr>
+          <w:rFonts w:ascii="Arial" w:hAnsi="Arial" w:cs="Arial"/>
+          <w:b/>
+          <w:sz w:val="24"/>
+          <w:szCs w:val="24"/>
+        </w:rPr>
+      </w:pPr>
+      <w:r>
+        <w:rPr>
+          <w:b/>
+          <w:noProof/>
+          <w:lang w:eastAsia="es-CO"/>
+        </w:rPr>
+        <w:drawing>
+          <wp:anchor distT="0" distB="0" distL="114300" distR="114300" simplePos="0" relativeHeight="251660288" behindDoc="1" locked="0" layoutInCell="1" allowOverlap="1" wp14:anchorId="5E0F3A37" wp14:editId="093934B0">
+            <wp:simplePos x="0" y="0"/>
+            <wp:positionH relativeFrom="margin">
+              <wp:align>center</wp:align>
+            </wp:positionH>
+            <wp:positionV relativeFrom="paragraph">
+              <wp:posOffset>294005</wp:posOffset>
+            </wp:positionV>
+            <wp:extent cx="3586163" cy="2828925"/>
+            <wp:effectExtent l="0" t="0" r="0" b="0"/>
+            <wp:wrapNone/>
+            <wp:docPr id="2" name="Imagen 2"/>
+            <wp:cNvGraphicFramePr>
+              <a:graphicFrameLocks xmlns:a="http://schemas.openxmlformats.org/drawingml/2006/main" noChangeAspect="1"/>
+            </wp:cNvGraphicFramePr>
+            <a:graphic xmlns:a="http://schemas.openxmlformats.org/drawingml/2006/main">
+              <a:graphicData uri="http://schemas.openxmlformats.org/drawingml/2006/picture">
+                <pic:pic xmlns:pic="http://schemas.openxmlformats.org/drawingml/2006/picture">
+                  <pic:nvPicPr>
+                    <pic:cNvPr id="1" name=""/>
+                    <pic:cNvPicPr/>
+                  </pic:nvPicPr>
+                  <pic:blipFill>
+                    <a:blip r:embed="rId8">
+                      <a:extLst>
+                        <a:ext uri="{28A0092B-C50C-407E-A947-70E740481C1C}">
+                          <a14:useLocalDpi xmlns:a14="http://schemas.microsoft.com/office/drawing/2010/main" val="0"/>
+                        </a:ext>
+                      </a:extLst>
+                    </a:blip>
+                    <a:stretch>
+                      <a:fillRect/>
+                    </a:stretch>
+                  </pic:blipFill>
+                  <pic:spPr>
+                    <a:xfrm>
+                      <a:off x="0" y="0"/>
+                      <a:ext cx="3586163" cy="2828925"/>
+                    </a:xfrm>
+                    <a:prstGeom prst="rect">
+                      <a:avLst/>
+                    </a:prstGeom>
+                  </pic:spPr>
+                </pic:pic>
+              </a:graphicData>
+            </a:graphic>
+          </wp:anchor>
+        </w:drawing>
+      </w:r>
+      <w:proofErr w:type="spellStart"/>
+      <w:r>
+        <w:rPr>
+          <w:rFonts w:ascii="Arial" w:hAnsi="Arial" w:cs="Arial"/>
+          <w:b/>
+          <w:sz w:val="24"/>
+          <w:szCs w:val="24"/>
+        </w:rPr>
+        <w:t>InC</w:t>
+      </w:r>
+      <w:r>
+        <w:rPr>
+          <w:rFonts w:ascii="Arial" w:hAnsi="Arial" w:cs="Arial"/>
+          <w:b/>
+          <w:sz w:val="24"/>
+          <w:szCs w:val="24"/>
+        </w:rPr>
+        <w:t>itee</w:t>
+      </w:r>
+      <w:proofErr w:type="spellEnd"/>
+    </w:p>
+    <w:p>
+      <w:pPr>
+        <w:jc w:val="both"/>
+        <w:rPr>
+          <w:rFonts w:ascii="Arial" w:hAnsi="Arial" w:cs="Arial"/>
+          <w:sz w:val="24"/>
+          <w:szCs w:val="24"/>
+        </w:rPr>
+      </w:pPr>
+    </w:p>
+    <w:p>
+      <w:pPr>
+        <w:jc w:val="both"/>
+        <w:rPr>
+          <w:rFonts w:ascii="Arial" w:hAnsi="Arial" w:cs="Arial"/>
+          <w:sz w:val="24"/>
+          <w:szCs w:val="24"/>
+        </w:rPr>
+      </w:pPr>
+    </w:p>
+    <w:p>
+      <w:pPr>
+        <w:jc w:val="both"/>
+        <w:rPr>
+          <w:rFonts w:ascii="Arial" w:hAnsi="Arial" w:cs="Arial"/>
+          <w:sz w:val="24"/>
+          <w:szCs w:val="24"/>
+        </w:rPr>
+      </w:pPr>
+      <w:r>
+        <w:rPr>
+          <w:rFonts w:ascii="Arial" w:hAnsi="Arial" w:cs="Arial"/>
+          <w:sz w:val="24"/>
+          <w:szCs w:val="24"/>
+        </w:rPr>
+        <w:t xml:space="preserve">  </w:t>
+      </w:r>
+    </w:p>
+    <w:p>
+      <w:pPr>
+        <w:jc w:val="both"/>
+        <w:rPr>
+          <w:rFonts w:ascii="Arial" w:hAnsi="Arial" w:cs="Arial"/>
+          <w:sz w:val="24"/>
+          <w:szCs w:val="24"/>
+        </w:rPr>
+      </w:pPr>
+    </w:p>
+    <w:p>
+      <w:pPr>
+        <w:pStyle w:val="Prrafodelista"/>
+        <w:jc w:val="both"/>
+        <w:rPr>
+          <w:rFonts w:ascii="Arial" w:hAnsi="Arial" w:cs="Arial"/>
+          <w:sz w:val="24"/>
+          <w:szCs w:val="24"/>
+        </w:rPr>
+      </w:pPr>
+    </w:p>
+    <w:p>
+      <w:pPr>
+        <w:pStyle w:val="Prrafodelista"/>
+        <w:jc w:val="both"/>
+        <w:rPr>
+          <w:rFonts w:ascii="Arial" w:hAnsi="Arial" w:cs="Arial"/>
+          <w:sz w:val="24"/>
+          <w:szCs w:val="24"/>
+        </w:rPr>
+      </w:pPr>
+    </w:p>
+    <w:p>
+      <w:pPr>
+        <w:pStyle w:val="Prrafodelista"/>
+        <w:jc w:val="both"/>
+        <w:rPr>
+          <w:rFonts w:ascii="Arial" w:hAnsi="Arial" w:cs="Arial"/>
+          <w:sz w:val="24"/>
+          <w:szCs w:val="24"/>
+        </w:rPr>
+      </w:pPr>
+    </w:p>
+    <w:p>
+      <w:pPr>
+        <w:jc w:val="both"/>
+        <w:rPr>
+          <w:rFonts w:ascii="Arial" w:hAnsi="Arial" w:cs="Arial"/>
+          <w:sz w:val="24"/>
+          <w:szCs w:val="24"/>
+        </w:rPr>
+      </w:pPr>
+    </w:p>
+    <w:p>
+      <w:pPr>
+        <w:jc w:val="both"/>
+        <w:rPr>
+          <w:rFonts w:ascii="Arial" w:hAnsi="Arial" w:cs="Arial"/>
+          <w:sz w:val="24"/>
+          <w:szCs w:val="24"/>
+        </w:rPr>
+      </w:pPr>
+    </w:p>
+    <w:p>
+      <w:pPr>
+        <w:jc w:val="both"/>
+        <w:rPr>
+          <w:rFonts w:ascii="Arial" w:hAnsi="Arial" w:cs="Arial"/>
+          <w:sz w:val="24"/>
+          <w:szCs w:val="24"/>
+        </w:rPr>
+      </w:pPr>
+    </w:p>
+    <w:p>
+      <w:pPr>
+        <w:jc w:val="both"/>
+        <w:rPr>
+          <w:rFonts w:ascii="Arial" w:hAnsi="Arial" w:cs="Arial"/>
+          <w:sz w:val="24"/>
+          <w:szCs w:val="24"/>
+        </w:rPr>
+      </w:pPr>
+    </w:p>
+    <w:p>
+      <w:pPr>
+        <w:jc w:val="both"/>
+        <w:rPr>
+          <w:rFonts w:ascii="Arial" w:hAnsi="Arial" w:cs="Arial"/>
+          <w:sz w:val="24"/>
+          <w:szCs w:val="24"/>
+        </w:rPr>
+      </w:pPr>
+    </w:p>
+    <w:p>
+      <w:pPr>
+        <w:jc w:val="both"/>
+        <w:rPr>
+          <w:rFonts w:ascii="Arial" w:hAnsi="Arial" w:cs="Arial"/>
+          <w:color w:val="222222"/>
+          <w:sz w:val="24"/>
+          <w:szCs w:val="24"/>
+          <w:shd w:val="clear" w:color="auto" w:fill="FFFFFF"/>
+        </w:rPr>
+      </w:pPr>
+      <w:proofErr w:type="spellStart"/>
+      <w:r>
+        <w:rPr>
+          <w:rFonts w:ascii="Arial" w:hAnsi="Arial" w:cs="Arial"/>
+          <w:color w:val="222222"/>
+          <w:sz w:val="24"/>
+          <w:szCs w:val="24"/>
+          <w:shd w:val="clear" w:color="auto" w:fill="FFFFFF"/>
+        </w:rPr>
+        <w:t>inCitee</w:t>
+      </w:r>
+      <w:proofErr w:type="spellEnd"/>
+      <w:r>
+        <w:rPr>
+          <w:rFonts w:ascii="Arial" w:hAnsi="Arial" w:cs="Arial"/>
+          <w:color w:val="222222"/>
+          <w:sz w:val="24"/>
+          <w:szCs w:val="24"/>
+          <w:shd w:val="clear" w:color="auto" w:fill="FFFFFF"/>
+        </w:rPr>
+        <w:t xml:space="preserve"> es un producto de</w:t>
+      </w:r>
+      <w:r>
+        <w:rPr>
+          <w:rStyle w:val="apple-converted-space"/>
+          <w:rFonts w:ascii="Arial" w:hAnsi="Arial" w:cs="Arial"/>
+          <w:color w:val="222222"/>
+          <w:sz w:val="24"/>
+          <w:szCs w:val="24"/>
+          <w:shd w:val="clear" w:color="auto" w:fill="FFFFFF"/>
+        </w:rPr>
+        <w:t> </w:t>
+      </w:r>
+      <w:proofErr w:type="spellStart"/>
+      <w:r>
+        <w:rPr>
+          <w:rFonts w:ascii="Arial" w:hAnsi="Arial" w:cs="Arial"/>
+          <w:sz w:val="24"/>
+          <w:szCs w:val="24"/>
+        </w:rPr>
+        <w:fldChar w:fldCharType="begin"/>
+      </w:r>
+      <w:r>
+        <w:rPr>
+          <w:rFonts w:ascii="Arial" w:hAnsi="Arial" w:cs="Arial"/>
+          <w:sz w:val="24"/>
+          <w:szCs w:val="24"/>
+        </w:rPr>
+        <w:instrText xml:space="preserve"> HYPERLINK "http://www.compiledcubes.com/" </w:instrText>
+      </w:r>
+      <w:r>
+        <w:rPr>
+          <w:rFonts w:ascii="Arial" w:hAnsi="Arial" w:cs="Arial"/>
+          <w:sz w:val="24"/>
+          <w:szCs w:val="24"/>
+        </w:rPr>
+        <w:fldChar w:fldCharType="separate"/>
+      </w:r>
+      <w:r>
+        <w:rPr>
+          <w:rStyle w:val="Hipervnculo"/>
+          <w:rFonts w:ascii="Arial" w:hAnsi="Arial" w:cs="Arial"/>
+          <w:color w:val="auto"/>
+          <w:sz w:val="24"/>
+          <w:szCs w:val="24"/>
+          <w:shd w:val="clear" w:color="auto" w:fill="FFFFFF"/>
+        </w:rPr>
+        <w:t>Compiled</w:t>
+      </w:r>
+      <w:proofErr w:type="spellEnd"/>
+      <w:r>
+        <w:rPr>
+          <w:rStyle w:val="Hipervnculo"/>
+          <w:rFonts w:ascii="Arial" w:hAnsi="Arial" w:cs="Arial"/>
+          <w:color w:val="auto"/>
+          <w:sz w:val="24"/>
+          <w:szCs w:val="24"/>
+          <w:shd w:val="clear" w:color="auto" w:fill="FFFFFF"/>
+        </w:rPr>
+        <w:t xml:space="preserve"> Cubes</w:t>
+      </w:r>
+      <w:r>
+        <w:rPr>
+          <w:rFonts w:ascii="Arial" w:hAnsi="Arial" w:cs="Arial"/>
+          <w:sz w:val="24"/>
+          <w:szCs w:val="24"/>
+        </w:rPr>
+        <w:fldChar w:fldCharType="end"/>
+      </w:r>
+      <w:r>
+        <w:rPr>
+          <w:rFonts w:ascii="Arial" w:hAnsi="Arial" w:cs="Arial"/>
+          <w:color w:val="222222"/>
+          <w:sz w:val="24"/>
+          <w:szCs w:val="24"/>
+          <w:shd w:val="clear" w:color="auto" w:fill="FFFFFF"/>
+        </w:rPr>
+        <w:t>, una empresa vallisoletana formada por ingenieros informáticos, telecomunicaciones e industriales cuyo objetivo es la creación de productos para la PYME.</w:t>
+      </w:r>
+      <w:r>
+        <w:rPr>
+          <w:rFonts w:ascii="Arial" w:hAnsi="Arial" w:cs="Arial"/>
+          <w:color w:val="222222"/>
+          <w:sz w:val="24"/>
+          <w:szCs w:val="24"/>
+          <w:shd w:val="clear" w:color="auto" w:fill="FFFFFF"/>
+        </w:rPr>
+        <w:t xml:space="preserve"> </w:t>
+      </w:r>
+    </w:p>
+    <w:p>
+      <w:pPr>
+        <w:jc w:val="both"/>
+        <w:rPr>
+          <w:rFonts w:ascii="Arial" w:hAnsi="Arial" w:cs="Arial"/>
+          <w:color w:val="222222"/>
+          <w:sz w:val="24"/>
+          <w:szCs w:val="24"/>
+          <w:shd w:val="clear" w:color="auto" w:fill="FFFFFF"/>
+        </w:rPr>
+      </w:pPr>
+      <w:r>
+        <w:rPr>
+          <w:rFonts w:ascii="Arial" w:hAnsi="Arial" w:cs="Arial"/>
+          <w:color w:val="222222"/>
+          <w:sz w:val="24"/>
+          <w:szCs w:val="24"/>
+          <w:shd w:val="clear" w:color="auto" w:fill="FFFFFF"/>
+        </w:rPr>
+        <w:t xml:space="preserve">Esta aplicación permite a los usuarios consultar sobre ofertas que tienen algunos almacenes a su alrededor, no es necesario registrarse, ni imprimir cupones solamente se descarga. El usuario es quien en definitiva se acerca al establecimiento consultado y por tanto la aplicación se convierte en una fuente de información de ofertas, pero </w:t>
+      </w:r>
+      <w:r>
+        <w:rPr>
+          <w:rFonts w:ascii="Arial" w:hAnsi="Arial" w:cs="Arial"/>
+          <w:color w:val="222222"/>
+          <w:sz w:val="24"/>
+          <w:szCs w:val="24"/>
+          <w:shd w:val="clear" w:color="auto" w:fill="FFFFFF"/>
+        </w:rPr>
+        <w:t xml:space="preserve">no permite realizar los pedidos, a diferencia de la aplicación propuesta que permite al usuario ver los </w:t>
+      </w:r>
+      <w:proofErr w:type="gramStart"/>
+      <w:r>
+        <w:rPr>
+          <w:rFonts w:ascii="Arial" w:hAnsi="Arial" w:cs="Arial"/>
+          <w:color w:val="222222"/>
+          <w:sz w:val="24"/>
+          <w:szCs w:val="24"/>
+          <w:shd w:val="clear" w:color="auto" w:fill="FFFFFF"/>
+        </w:rPr>
+        <w:t>contenidos</w:t>
+      </w:r>
+      <w:proofErr w:type="gramEnd"/>
+      <w:r>
+        <w:rPr>
+          <w:rFonts w:ascii="Arial" w:hAnsi="Arial" w:cs="Arial"/>
+          <w:color w:val="222222"/>
+          <w:sz w:val="24"/>
+          <w:szCs w:val="24"/>
+          <w:shd w:val="clear" w:color="auto" w:fill="FFFFFF"/>
+        </w:rPr>
+        <w:t xml:space="preserve"> pero de igual manera hacer los pedidos que desea.</w:t>
+      </w:r>
+    </w:p>
+    <w:p>
+      <w:pPr>
+        <w:pStyle w:val="Prrafodelista"/>
+        <w:numPr>
+          <w:ilvl w:val="0"/>
+          <w:numId w:val="3"/>
+        </w:numPr>
+        <w:ind w:left="0"/>
+        <w:jc w:val="both"/>
+        <w:rPr>
+          <w:rFonts w:ascii="Arial" w:hAnsi="Arial" w:cs="Arial"/>
+          <w:b/>
+          <w:sz w:val="24"/>
+          <w:szCs w:val="24"/>
+        </w:rPr>
+      </w:pPr>
+      <w:r>
+        <w:rPr>
+          <w:rFonts w:ascii="Arial" w:hAnsi="Arial" w:cs="Arial"/>
+          <w:b/>
           <w:sz w:val="24"/>
           <w:szCs w:val="24"/>
         </w:rPr>
         <w:lastRenderedPageBreak/>
-        <w:t>ESTADO DEL ARTE:</w:t>
-      </w:r>
-    </w:p>
-    <w:p>
-      <w:pPr>
-        <w:jc w:val="both"/>
-        <w:rPr>
-          <w:rFonts w:ascii="Arial" w:hAnsi="Arial" w:cs="Arial"/>
-          <w:sz w:val="24"/>
-          <w:szCs w:val="24"/>
-        </w:rPr>
-      </w:pPr>
-    </w:p>
-    <w:p>
-      <w:pPr>
-        <w:jc w:val="both"/>
-        <w:rPr>
-          <w:rFonts w:ascii="Arial" w:hAnsi="Arial" w:cs="Arial"/>
-          <w:sz w:val="24"/>
-          <w:szCs w:val="24"/>
-        </w:rPr>
-      </w:pPr>
-      <w:r>
-        <w:rPr>
-          <w:rFonts w:ascii="Arial" w:hAnsi="Arial" w:cs="Arial"/>
-          <w:sz w:val="24"/>
-          <w:szCs w:val="24"/>
-        </w:rPr>
-        <w:t>Aunque existen diversas aplicaciones desarrolladas por las mismas empresas proveedoras, hasta el momento no existe una aplicación móvil que sea meramente orientada al usuario, es decir que él mismo sea el que seleccione desde la aplicación a los distintos proveedores y no, que tenga que descargar las aplicaciones de cada proveedor. Es decir, no existe un desarrollo que contenga a los proveedores más comunes del mercado en una misma aplicación</w:t>
-      </w:r>
+        <w:t>GIITIC</w:t>
+      </w:r>
+    </w:p>
+    <w:p>
+      <w:pPr>
+        <w:jc w:val="both"/>
+        <w:rPr>
+          <w:rFonts w:ascii="Arial" w:hAnsi="Arial" w:cs="Arial"/>
+          <w:sz w:val="24"/>
+          <w:szCs w:val="24"/>
+        </w:rPr>
+      </w:pPr>
+    </w:p>
+    <w:p>
+      <w:pPr>
+        <w:jc w:val="both"/>
+        <w:rPr>
+          <w:rFonts w:ascii="Arial" w:hAnsi="Arial" w:cs="Arial"/>
+          <w:sz w:val="24"/>
+          <w:szCs w:val="24"/>
+        </w:rPr>
+      </w:pPr>
+      <w:r>
+        <w:rPr>
+          <w:noProof/>
+          <w:lang w:eastAsia="es-CO"/>
+        </w:rPr>
+        <w:drawing>
+          <wp:inline distT="0" distB="0" distL="0" distR="0" wp14:anchorId="4A5D09C5" wp14:editId="6F6DBCF2">
+            <wp:extent cx="5457825" cy="3244850"/>
+            <wp:effectExtent l="0" t="0" r="9525" b="0"/>
+            <wp:docPr id="3" name="Imagen 3"/>
+            <wp:cNvGraphicFramePr>
+              <a:graphicFrameLocks xmlns:a="http://schemas.openxmlformats.org/drawingml/2006/main" noChangeAspect="1"/>
+            </wp:cNvGraphicFramePr>
+            <a:graphic xmlns:a="http://schemas.openxmlformats.org/drawingml/2006/main">
+              <a:graphicData uri="http://schemas.openxmlformats.org/drawingml/2006/picture">
+                <pic:pic xmlns:pic="http://schemas.openxmlformats.org/drawingml/2006/picture">
+                  <pic:nvPicPr>
+                    <pic:cNvPr id="1" name=""/>
+                    <pic:cNvPicPr/>
+                  </pic:nvPicPr>
+                  <pic:blipFill rotWithShape="1">
+                    <a:blip r:embed="rId9"/>
+                    <a:srcRect l="343" r="1188"/>
+                    <a:stretch/>
+                  </pic:blipFill>
+                  <pic:spPr bwMode="auto">
+                    <a:xfrm>
+                      <a:off x="0" y="0"/>
+                      <a:ext cx="5461742" cy="3247179"/>
+                    </a:xfrm>
+                    <a:prstGeom prst="rect">
+                      <a:avLst/>
+                    </a:prstGeom>
+                    <a:ln>
+                      <a:noFill/>
+                    </a:ln>
+                    <a:extLst>
+                      <a:ext uri="{53640926-AAD7-44D8-BBD7-CCE9431645EC}">
+                        <a14:shadowObscured xmlns:a14="http://schemas.microsoft.com/office/drawing/2010/main"/>
+                      </a:ext>
+                    </a:extLst>
+                  </pic:spPr>
+                </pic:pic>
+              </a:graphicData>
+            </a:graphic>
+          </wp:inline>
+        </w:drawing>
+      </w:r>
+    </w:p>
+    <w:p>
+      <w:pPr>
+        <w:jc w:val="both"/>
+        <w:rPr>
+          <w:rFonts w:ascii="Arial" w:hAnsi="Arial" w:cs="Arial"/>
+          <w:sz w:val="24"/>
+          <w:szCs w:val="24"/>
+        </w:rPr>
+      </w:pPr>
+    </w:p>
+    <w:p>
+      <w:pPr>
+        <w:jc w:val="both"/>
+        <w:rPr>
+          <w:rFonts w:ascii="Arial" w:hAnsi="Arial" w:cs="Arial"/>
+          <w:sz w:val="24"/>
+          <w:szCs w:val="24"/>
+        </w:rPr>
+      </w:pPr>
+      <w:proofErr w:type="spellStart"/>
+      <w:r>
+        <w:rPr>
+          <w:rFonts w:ascii="Arial" w:hAnsi="Arial" w:cs="Arial"/>
+          <w:sz w:val="24"/>
+          <w:szCs w:val="24"/>
+        </w:rPr>
+        <w:t>Giitic</w:t>
+      </w:r>
+      <w:proofErr w:type="spellEnd"/>
+      <w:r>
+        <w:rPr>
+          <w:rFonts w:ascii="Arial" w:hAnsi="Arial" w:cs="Arial"/>
+          <w:sz w:val="24"/>
+          <w:szCs w:val="24"/>
+        </w:rPr>
+        <w:t xml:space="preserve"> es una aplicación </w:t>
+      </w:r>
+      <w:r>
+        <w:rPr>
+          <w:rFonts w:ascii="Arial" w:hAnsi="Arial" w:cs="Arial"/>
+          <w:sz w:val="24"/>
+          <w:szCs w:val="24"/>
+        </w:rPr>
+        <w:t>donde</w:t>
+      </w:r>
+      <w:r>
+        <w:rPr>
+          <w:rFonts w:ascii="Arial" w:hAnsi="Arial" w:cs="Arial"/>
+          <w:sz w:val="24"/>
+          <w:szCs w:val="24"/>
+        </w:rPr>
+        <w:t xml:space="preserve"> se pueden</w:t>
+      </w:r>
+      <w:r>
+        <w:rPr>
+          <w:rFonts w:ascii="Arial" w:hAnsi="Arial" w:cs="Arial"/>
+          <w:sz w:val="24"/>
+          <w:szCs w:val="24"/>
+        </w:rPr>
+        <w:t xml:space="preserve"> realizar pedidos con o sin internet, consultar la información en línea de clientes, listas de precios, existencias en productos, cartera pendiente y más.</w:t>
+      </w:r>
+    </w:p>
+    <w:p>
+      <w:pPr>
+        <w:jc w:val="both"/>
+        <w:rPr>
+          <w:rFonts w:ascii="Arial" w:hAnsi="Arial" w:cs="Arial"/>
+          <w:sz w:val="24"/>
+          <w:szCs w:val="24"/>
+        </w:rPr>
+      </w:pPr>
+      <w:r>
+        <w:rPr>
+          <w:rFonts w:ascii="Arial" w:hAnsi="Arial" w:cs="Arial"/>
+          <w:sz w:val="24"/>
+          <w:szCs w:val="24"/>
+        </w:rPr>
+        <w:t>Permite hacer</w:t>
+      </w:r>
+      <w:r>
+        <w:rPr>
+          <w:rFonts w:ascii="Arial" w:hAnsi="Arial" w:cs="Arial"/>
+          <w:sz w:val="24"/>
+          <w:szCs w:val="24"/>
+        </w:rPr>
+        <w:t xml:space="preserve"> seguimiento </w:t>
+      </w:r>
+      <w:proofErr w:type="spellStart"/>
+      <w:r>
+        <w:rPr>
+          <w:rFonts w:ascii="Arial" w:hAnsi="Arial" w:cs="Arial"/>
+          <w:sz w:val="24"/>
+          <w:szCs w:val="24"/>
+        </w:rPr>
+        <w:t>gps</w:t>
+      </w:r>
+      <w:proofErr w:type="spellEnd"/>
+      <w:r>
+        <w:rPr>
+          <w:rFonts w:ascii="Arial" w:hAnsi="Arial" w:cs="Arial"/>
+          <w:sz w:val="24"/>
+          <w:szCs w:val="24"/>
+        </w:rPr>
+        <w:t>, conocer la ubicación de</w:t>
+      </w:r>
+      <w:r>
+        <w:rPr>
+          <w:rFonts w:ascii="Arial" w:hAnsi="Arial" w:cs="Arial"/>
+          <w:sz w:val="24"/>
+          <w:szCs w:val="24"/>
+        </w:rPr>
+        <w:t xml:space="preserve">l </w:t>
+      </w:r>
+      <w:r>
+        <w:rPr>
+          <w:rFonts w:ascii="Arial" w:hAnsi="Arial" w:cs="Arial"/>
+          <w:sz w:val="24"/>
+          <w:szCs w:val="24"/>
+        </w:rPr>
+        <w:t>equipo de trabajo en todo momento, comparar el recorrido d</w:t>
+      </w:r>
+      <w:r>
+        <w:rPr>
+          <w:rFonts w:ascii="Arial" w:hAnsi="Arial" w:cs="Arial"/>
+          <w:sz w:val="24"/>
+          <w:szCs w:val="24"/>
+        </w:rPr>
+        <w:t>iario contra la ubicación los</w:t>
+      </w:r>
+      <w:r>
+        <w:rPr>
+          <w:rFonts w:ascii="Arial" w:hAnsi="Arial" w:cs="Arial"/>
+          <w:sz w:val="24"/>
+          <w:szCs w:val="24"/>
+        </w:rPr>
+        <w:t xml:space="preserve"> clientes y ver fotos reales de las calles y sitios visitados.</w:t>
+      </w:r>
+      <w:r>
+        <w:rPr>
+          <w:rFonts w:ascii="Arial" w:hAnsi="Arial" w:cs="Arial"/>
+          <w:sz w:val="24"/>
+          <w:szCs w:val="24"/>
+        </w:rPr>
+        <w:t xml:space="preserve"> </w:t>
+      </w:r>
+    </w:p>
+    <w:p>
+      <w:pPr>
+        <w:jc w:val="both"/>
+        <w:rPr>
+          <w:rFonts w:ascii="Arial" w:hAnsi="Arial" w:cs="Arial"/>
+          <w:sz w:val="24"/>
+          <w:szCs w:val="24"/>
+        </w:rPr>
+      </w:pPr>
+      <w:r>
+        <w:rPr>
+          <w:rFonts w:ascii="Arial" w:hAnsi="Arial" w:cs="Arial"/>
+          <w:sz w:val="24"/>
+          <w:szCs w:val="24"/>
+        </w:rPr>
+        <w:t xml:space="preserve">A diferencia de la sugerida en el presente documento, esta aplicación es orientada al proveedor, es decir es este el que ubica a los clientes y es quien ingresa los datos del pedido que el usuario desea. La aplicación planteada pretende que sea el usuario quien seleccione al proveedor de su preferencia y realice por su cuenta el pedido, teniendo como referencia </w:t>
+      </w:r>
+      <w:r>
+        <w:rPr>
+          <w:rFonts w:ascii="Arial" w:hAnsi="Arial" w:cs="Arial"/>
+          <w:sz w:val="24"/>
+          <w:szCs w:val="24"/>
+        </w:rPr>
+        <w:t xml:space="preserve">los artículos existentes y su disponibilidad. </w:t>
+      </w:r>
+    </w:p>
+    <w:p>
+      <w:pPr>
+        <w:jc w:val="both"/>
+        <w:rPr>
+          <w:rFonts w:ascii="Arial" w:hAnsi="Arial" w:cs="Arial"/>
+          <w:sz w:val="24"/>
+          <w:szCs w:val="24"/>
+        </w:rPr>
+      </w:pPr>
+    </w:p>
+    <w:p>
+      <w:pPr>
+        <w:jc w:val="both"/>
+        <w:rPr>
+          <w:rFonts w:ascii="Arial" w:hAnsi="Arial" w:cs="Arial"/>
+          <w:sz w:val="24"/>
+          <w:szCs w:val="24"/>
+        </w:rPr>
+      </w:pPr>
+    </w:p>
+    <w:p>
+      <w:pPr>
+        <w:jc w:val="both"/>
+        <w:rPr>
+          <w:rFonts w:ascii="Arial" w:hAnsi="Arial" w:cs="Arial"/>
+          <w:sz w:val="24"/>
+          <w:szCs w:val="24"/>
+        </w:rPr>
+      </w:pPr>
+    </w:p>
+    <w:p>
+      <w:pPr>
+        <w:jc w:val="both"/>
+        <w:rPr>
+          <w:rFonts w:ascii="Arial" w:hAnsi="Arial" w:cs="Arial"/>
+          <w:sz w:val="24"/>
+          <w:szCs w:val="24"/>
+        </w:rPr>
+      </w:pPr>
+    </w:p>
+    <w:p>
+      <w:pPr>
+        <w:jc w:val="both"/>
+        <w:rPr>
+          <w:rFonts w:ascii="Arial" w:hAnsi="Arial" w:cs="Arial"/>
+          <w:sz w:val="24"/>
+          <w:szCs w:val="24"/>
+        </w:rPr>
+      </w:pPr>
+    </w:p>
+    <w:p>
+      <w:pPr>
+        <w:jc w:val="both"/>
+        <w:rPr>
+          <w:rFonts w:ascii="Arial" w:hAnsi="Arial" w:cs="Arial"/>
+          <w:sz w:val="24"/>
+          <w:szCs w:val="24"/>
+        </w:rPr>
+      </w:pPr>
+    </w:p>
+    <w:p>
+      <w:pPr>
+        <w:pStyle w:val="Prrafodelista"/>
+        <w:numPr>
+          <w:ilvl w:val="0"/>
+          <w:numId w:val="3"/>
+        </w:numPr>
+        <w:ind w:left="0"/>
+        <w:jc w:val="both"/>
+        <w:rPr>
+          <w:rFonts w:ascii="Arial" w:hAnsi="Arial" w:cs="Arial"/>
+          <w:b/>
+          <w:sz w:val="24"/>
+          <w:szCs w:val="24"/>
+        </w:rPr>
+      </w:pPr>
+      <w:r>
+        <w:rPr>
+          <w:rFonts w:ascii="Arial" w:hAnsi="Arial" w:cs="Arial"/>
+          <w:b/>
+          <w:sz w:val="24"/>
+          <w:szCs w:val="24"/>
+        </w:rPr>
+        <w:lastRenderedPageBreak/>
+        <w:t>more pro</w:t>
+      </w:r>
+    </w:p>
+    <w:p>
+      <w:pPr>
+        <w:jc w:val="both"/>
+        <w:rPr>
+          <w:rFonts w:ascii="Arial" w:hAnsi="Arial" w:cs="Arial"/>
+          <w:sz w:val="24"/>
+          <w:szCs w:val="24"/>
+        </w:rPr>
+      </w:pPr>
+    </w:p>
+    <w:p>
+      <w:pPr>
+        <w:jc w:val="both"/>
+        <w:rPr>
+          <w:rFonts w:ascii="Arial" w:hAnsi="Arial" w:cs="Arial"/>
+          <w:sz w:val="24"/>
+          <w:szCs w:val="24"/>
+        </w:rPr>
+      </w:pPr>
+      <w:r>
+        <w:rPr>
+          <w:noProof/>
+          <w:lang w:eastAsia="es-CO"/>
+        </w:rPr>
+        <w:drawing>
+          <wp:anchor distT="0" distB="0" distL="114300" distR="114300" simplePos="0" relativeHeight="251661312" behindDoc="1" locked="0" layoutInCell="1" allowOverlap="1">
+            <wp:simplePos x="0" y="0"/>
+            <wp:positionH relativeFrom="margin">
+              <wp:align>center</wp:align>
+            </wp:positionH>
+            <wp:positionV relativeFrom="paragraph">
+              <wp:posOffset>13970</wp:posOffset>
+            </wp:positionV>
+            <wp:extent cx="1895475" cy="933450"/>
+            <wp:effectExtent l="19050" t="19050" r="28575" b="19050"/>
+            <wp:wrapNone/>
+            <wp:docPr id="4" name="Imagen 4"/>
+            <wp:cNvGraphicFramePr>
+              <a:graphicFrameLocks xmlns:a="http://schemas.openxmlformats.org/drawingml/2006/main" noChangeAspect="1"/>
+            </wp:cNvGraphicFramePr>
+            <a:graphic xmlns:a="http://schemas.openxmlformats.org/drawingml/2006/main">
+              <a:graphicData uri="http://schemas.openxmlformats.org/drawingml/2006/picture">
+                <pic:pic xmlns:pic="http://schemas.openxmlformats.org/drawingml/2006/picture">
+                  <pic:nvPicPr>
+                    <pic:cNvPr id="1" name=""/>
+                    <pic:cNvPicPr/>
+                  </pic:nvPicPr>
+                  <pic:blipFill>
+                    <a:blip r:embed="rId10">
+                      <a:extLst>
+                        <a:ext uri="{28A0092B-C50C-407E-A947-70E740481C1C}">
+                          <a14:useLocalDpi xmlns:a14="http://schemas.microsoft.com/office/drawing/2010/main" val="0"/>
+                        </a:ext>
+                      </a:extLst>
+                    </a:blip>
+                    <a:stretch>
+                      <a:fillRect/>
+                    </a:stretch>
+                  </pic:blipFill>
+                  <pic:spPr>
+                    <a:xfrm>
+                      <a:off x="0" y="0"/>
+                      <a:ext cx="1895475" cy="933450"/>
+                    </a:xfrm>
+                    <a:prstGeom prst="rect">
+                      <a:avLst/>
+                    </a:prstGeom>
+                    <a:ln>
+                      <a:solidFill>
+                        <a:schemeClr val="tx1"/>
+                      </a:solidFill>
+                    </a:ln>
+                  </pic:spPr>
+                </pic:pic>
+              </a:graphicData>
+            </a:graphic>
+          </wp:anchor>
+        </w:drawing>
+      </w:r>
+    </w:p>
+    <w:p>
+      <w:pPr>
+        <w:jc w:val="both"/>
+        <w:rPr>
+          <w:rFonts w:ascii="Arial" w:hAnsi="Arial" w:cs="Arial"/>
+          <w:sz w:val="24"/>
+          <w:szCs w:val="24"/>
+        </w:rPr>
+      </w:pPr>
+    </w:p>
+    <w:p>
+      <w:pPr>
+        <w:jc w:val="both"/>
+        <w:rPr>
+          <w:rFonts w:ascii="Arial" w:hAnsi="Arial" w:cs="Arial"/>
+          <w:sz w:val="24"/>
+          <w:szCs w:val="24"/>
+        </w:rPr>
+      </w:pPr>
+      <w:r>
+        <w:rPr>
+          <w:noProof/>
+          <w:lang w:eastAsia="es-CO"/>
+        </w:rPr>
+        <w:drawing>
+          <wp:anchor distT="0" distB="0" distL="114300" distR="114300" simplePos="0" relativeHeight="251662336" behindDoc="1" locked="0" layoutInCell="1" allowOverlap="1">
+            <wp:simplePos x="0" y="0"/>
+            <wp:positionH relativeFrom="margin">
+              <wp:align>center</wp:align>
+            </wp:positionH>
+            <wp:positionV relativeFrom="paragraph">
+              <wp:posOffset>537845</wp:posOffset>
+            </wp:positionV>
+            <wp:extent cx="4886325" cy="3066808"/>
+            <wp:effectExtent l="0" t="0" r="0" b="635"/>
+            <wp:wrapNone/>
+            <wp:docPr id="5" name="Imagen 5"/>
+            <wp:cNvGraphicFramePr>
+              <a:graphicFrameLocks xmlns:a="http://schemas.openxmlformats.org/drawingml/2006/main" noChangeAspect="1"/>
+            </wp:cNvGraphicFramePr>
+            <a:graphic xmlns:a="http://schemas.openxmlformats.org/drawingml/2006/main">
+              <a:graphicData uri="http://schemas.openxmlformats.org/drawingml/2006/picture">
+                <pic:pic xmlns:pic="http://schemas.openxmlformats.org/drawingml/2006/picture">
+                  <pic:nvPicPr>
+                    <pic:cNvPr id="1" name=""/>
+                    <pic:cNvPicPr/>
+                  </pic:nvPicPr>
+                  <pic:blipFill>
+                    <a:blip r:embed="rId11">
+                      <a:extLst>
+                        <a:ext uri="{28A0092B-C50C-407E-A947-70E740481C1C}">
+                          <a14:useLocalDpi xmlns:a14="http://schemas.microsoft.com/office/drawing/2010/main" val="0"/>
+                        </a:ext>
+                      </a:extLst>
+                    </a:blip>
+                    <a:stretch>
+                      <a:fillRect/>
+                    </a:stretch>
+                  </pic:blipFill>
+                  <pic:spPr>
+                    <a:xfrm>
+                      <a:off x="0" y="0"/>
+                      <a:ext cx="4886325" cy="3066808"/>
+                    </a:xfrm>
+                    <a:prstGeom prst="rect">
+                      <a:avLst/>
+                    </a:prstGeom>
+                  </pic:spPr>
+                </pic:pic>
+              </a:graphicData>
+            </a:graphic>
+          </wp:anchor>
+        </w:drawing>
+      </w:r>
+      <w:r>
+        <w:rPr>
+          <w:rFonts w:ascii="Arial" w:hAnsi="Arial" w:cs="Arial"/>
+          <w:sz w:val="24"/>
+          <w:szCs w:val="24"/>
+        </w:rPr>
+        <w:t xml:space="preserve"> </w:t>
+      </w:r>
+    </w:p>
+    <w:p>
+      <w:pPr>
+        <w:jc w:val="both"/>
+        <w:rPr>
+          <w:rFonts w:ascii="Arial" w:hAnsi="Arial" w:cs="Arial"/>
+          <w:sz w:val="24"/>
+          <w:szCs w:val="24"/>
+        </w:rPr>
+      </w:pPr>
+    </w:p>
+    <w:p>
+      <w:pPr>
+        <w:jc w:val="both"/>
+        <w:rPr>
+          <w:rFonts w:ascii="Arial" w:hAnsi="Arial" w:cs="Arial"/>
+          <w:sz w:val="24"/>
+          <w:szCs w:val="24"/>
+        </w:rPr>
+      </w:pPr>
+    </w:p>
+    <w:p>
+      <w:pPr>
+        <w:jc w:val="both"/>
+        <w:rPr>
+          <w:rFonts w:ascii="Arial" w:hAnsi="Arial" w:cs="Arial"/>
+          <w:sz w:val="24"/>
+          <w:szCs w:val="24"/>
+        </w:rPr>
+      </w:pPr>
+    </w:p>
+    <w:p>
+      <w:pPr>
+        <w:jc w:val="both"/>
+        <w:rPr>
+          <w:rFonts w:ascii="Arial" w:hAnsi="Arial" w:cs="Arial"/>
+          <w:sz w:val="24"/>
+          <w:szCs w:val="24"/>
+        </w:rPr>
+      </w:pPr>
+    </w:p>
+    <w:p>
+      <w:pPr>
+        <w:jc w:val="both"/>
+        <w:rPr>
+          <w:rFonts w:ascii="Arial" w:hAnsi="Arial" w:cs="Arial"/>
+          <w:sz w:val="24"/>
+          <w:szCs w:val="24"/>
+        </w:rPr>
+      </w:pPr>
+    </w:p>
+    <w:p>
+      <w:pPr>
+        <w:jc w:val="both"/>
+        <w:rPr>
+          <w:rFonts w:ascii="Arial" w:hAnsi="Arial" w:cs="Arial"/>
+          <w:sz w:val="24"/>
+          <w:szCs w:val="24"/>
+        </w:rPr>
+      </w:pPr>
+    </w:p>
+    <w:p>
+      <w:pPr>
+        <w:jc w:val="both"/>
+        <w:rPr>
+          <w:rFonts w:ascii="Arial" w:hAnsi="Arial" w:cs="Arial"/>
+          <w:sz w:val="24"/>
+          <w:szCs w:val="24"/>
+        </w:rPr>
+      </w:pPr>
+    </w:p>
+    <w:p>
+      <w:pPr>
+        <w:jc w:val="both"/>
+        <w:rPr>
+          <w:rFonts w:ascii="Arial" w:hAnsi="Arial" w:cs="Arial"/>
+          <w:sz w:val="24"/>
+          <w:szCs w:val="24"/>
+        </w:rPr>
+      </w:pPr>
+    </w:p>
+    <w:p>
+      <w:pPr>
+        <w:jc w:val="both"/>
+        <w:rPr>
+          <w:rFonts w:ascii="Arial" w:hAnsi="Arial" w:cs="Arial"/>
+          <w:sz w:val="24"/>
+          <w:szCs w:val="24"/>
+        </w:rPr>
+      </w:pPr>
+    </w:p>
+    <w:p>
+      <w:pPr>
+        <w:jc w:val="both"/>
+        <w:rPr>
+          <w:rFonts w:ascii="Arial" w:hAnsi="Arial" w:cs="Arial"/>
+          <w:sz w:val="24"/>
+          <w:szCs w:val="24"/>
+        </w:rPr>
+      </w:pPr>
+    </w:p>
+    <w:p>
+      <w:pPr>
+        <w:jc w:val="both"/>
+        <w:rPr>
+          <w:rFonts w:ascii="Arial" w:hAnsi="Arial" w:cs="Arial"/>
+          <w:sz w:val="24"/>
+          <w:szCs w:val="24"/>
+        </w:rPr>
+      </w:pPr>
+    </w:p>
+    <w:p>
+      <w:pPr>
+        <w:jc w:val="both"/>
+        <w:rPr>
+          <w:rFonts w:ascii="Arial" w:hAnsi="Arial" w:cs="Arial"/>
+          <w:sz w:val="24"/>
+          <w:szCs w:val="24"/>
+        </w:rPr>
+      </w:pPr>
+    </w:p>
+    <w:p>
+      <w:pPr>
+        <w:jc w:val="both"/>
+        <w:rPr>
+          <w:rFonts w:ascii="Arial" w:hAnsi="Arial" w:cs="Arial"/>
+          <w:sz w:val="24"/>
+          <w:szCs w:val="24"/>
+        </w:rPr>
+      </w:pPr>
+      <w:r>
+        <w:rPr>
+          <w:rFonts w:ascii="Arial" w:hAnsi="Arial" w:cs="Arial"/>
+          <w:sz w:val="24"/>
+          <w:szCs w:val="24"/>
+        </w:rPr>
+        <w:t xml:space="preserve">Al igual que la anterior </w:t>
+      </w:r>
+      <w:proofErr w:type="spellStart"/>
+      <w:r>
+        <w:rPr>
+          <w:rFonts w:ascii="Arial" w:hAnsi="Arial" w:cs="Arial"/>
+          <w:sz w:val="24"/>
+          <w:szCs w:val="24"/>
+        </w:rPr>
+        <w:t>morepro</w:t>
+      </w:r>
+      <w:proofErr w:type="spellEnd"/>
+      <w:r>
+        <w:rPr>
+          <w:rFonts w:ascii="Arial" w:hAnsi="Arial" w:cs="Arial"/>
+          <w:sz w:val="24"/>
+          <w:szCs w:val="24"/>
+        </w:rPr>
+        <w:t xml:space="preserve"> es una aplicación que permite gestionar los pedidos que realizan los clientes, saber la ubicación y las rutas de los vendedores </w:t>
+      </w:r>
+      <w:r>
+        <w:rPr>
+          <w:rFonts w:ascii="Arial" w:hAnsi="Arial" w:cs="Arial"/>
+          <w:sz w:val="24"/>
+          <w:szCs w:val="24"/>
+        </w:rPr>
+        <w:t>y finalmente</w:t>
+      </w:r>
+      <w:r>
+        <w:rPr>
+          <w:rFonts w:ascii="Arial" w:hAnsi="Arial" w:cs="Arial"/>
+          <w:sz w:val="24"/>
+          <w:szCs w:val="24"/>
+        </w:rPr>
+        <w:t xml:space="preserve"> hacer una gestión de los artículos que se tiene. De nuevo el enfoque de esta aplicación es hacia los proveedores</w:t>
+      </w:r>
+      <w:r>
+        <w:rPr>
+          <w:rFonts w:ascii="Arial" w:hAnsi="Arial" w:cs="Arial"/>
+          <w:sz w:val="24"/>
+          <w:szCs w:val="24"/>
+        </w:rPr>
+        <w:t>;</w:t>
+      </w:r>
+      <w:r>
+        <w:rPr>
+          <w:rFonts w:ascii="Arial" w:hAnsi="Arial" w:cs="Arial"/>
+          <w:sz w:val="24"/>
+          <w:szCs w:val="24"/>
+        </w:rPr>
+        <w:t xml:space="preserve"> </w:t>
+      </w:r>
+      <w:r>
+        <w:rPr>
+          <w:rFonts w:ascii="Arial" w:hAnsi="Arial" w:cs="Arial"/>
+          <w:sz w:val="24"/>
+          <w:szCs w:val="24"/>
+        </w:rPr>
+        <w:t xml:space="preserve">en contraste, como se ha mencionado, </w:t>
+      </w:r>
+      <w:proofErr w:type="spellStart"/>
+      <w:r>
+        <w:rPr>
+          <w:rFonts w:ascii="Arial" w:hAnsi="Arial" w:cs="Arial"/>
+          <w:sz w:val="24"/>
+          <w:szCs w:val="24"/>
+        </w:rPr>
+        <w:t>MyProvider</w:t>
+      </w:r>
+      <w:proofErr w:type="spellEnd"/>
+      <w:r>
+        <w:rPr>
+          <w:rFonts w:ascii="Arial" w:hAnsi="Arial" w:cs="Arial"/>
+          <w:sz w:val="24"/>
+          <w:szCs w:val="24"/>
+        </w:rPr>
+        <w:t xml:space="preserve"> tendría un enfoque hacia los usuarios, sin intermediarios entre este y el proveedor.</w:t>
+      </w:r>
+    </w:p>
+    <w:p>
+      <w:pPr>
+        <w:jc w:val="both"/>
+        <w:rPr>
+          <w:rFonts w:ascii="Arial" w:hAnsi="Arial" w:cs="Arial"/>
+          <w:sz w:val="24"/>
+          <w:szCs w:val="24"/>
+        </w:rPr>
+      </w:pPr>
+    </w:p>
+    <w:p>
+      <w:pPr>
+        <w:jc w:val="both"/>
+        <w:rPr>
+          <w:rFonts w:ascii="Arial" w:hAnsi="Arial" w:cs="Arial"/>
+          <w:sz w:val="24"/>
+          <w:szCs w:val="24"/>
+        </w:rPr>
+      </w:pPr>
+    </w:p>
+    <w:p>
+      <w:pPr>
+        <w:jc w:val="both"/>
+        <w:rPr>
+          <w:rFonts w:ascii="Arial" w:hAnsi="Arial" w:cs="Arial"/>
+          <w:sz w:val="24"/>
+          <w:szCs w:val="24"/>
+        </w:rPr>
+      </w:pPr>
+    </w:p>
+    <w:p>
+      <w:pPr>
+        <w:jc w:val="both"/>
+        <w:rPr>
+          <w:rFonts w:ascii="Arial" w:hAnsi="Arial" w:cs="Arial"/>
+          <w:sz w:val="24"/>
+          <w:szCs w:val="24"/>
+        </w:rPr>
+      </w:pPr>
+    </w:p>
+    <w:p>
+      <w:pPr>
+        <w:jc w:val="both"/>
+        <w:rPr>
+          <w:rFonts w:ascii="Arial" w:hAnsi="Arial" w:cs="Arial"/>
+          <w:sz w:val="24"/>
+          <w:szCs w:val="24"/>
+        </w:rPr>
+      </w:pPr>
+    </w:p>
+    <w:p>
+      <w:pPr>
+        <w:jc w:val="both"/>
+        <w:rPr>
+          <w:rFonts w:ascii="Arial" w:hAnsi="Arial" w:cs="Arial"/>
+          <w:sz w:val="24"/>
+          <w:szCs w:val="24"/>
+        </w:rPr>
+      </w:pPr>
+    </w:p>
+    <w:p>
+      <w:pPr>
+        <w:jc w:val="both"/>
+        <w:rPr>
+          <w:rFonts w:ascii="Arial" w:hAnsi="Arial" w:cs="Arial"/>
+          <w:sz w:val="24"/>
+          <w:szCs w:val="24"/>
+        </w:rPr>
+      </w:pPr>
       <w:bookmarkStart w:id="0" w:name="_GoBack"/>
       <w:bookmarkEnd w:id="0"/>
-      <w:r>
-        <w:rPr>
-          <w:rFonts w:ascii="Arial" w:hAnsi="Arial" w:cs="Arial"/>
-          <w:sz w:val="24"/>
-          <w:szCs w:val="24"/>
-        </w:rPr>
-        <w:t xml:space="preserve">  </w:t>
-      </w:r>
-    </w:p>
-    <w:p>
-      <w:pPr>
-        <w:jc w:val="both"/>
-        <w:rPr>
-          <w:rFonts w:ascii="Arial" w:hAnsi="Arial" w:cs="Arial"/>
-          <w:sz w:val="24"/>
-          <w:szCs w:val="24"/>
-        </w:rPr>
-      </w:pPr>
     </w:p>
     <w:p>
       <w:pPr>
         <w:pStyle w:val="Prrafodelista"/>
-        <w:jc w:val="both"/>
-        <w:rPr>
-          <w:rFonts w:ascii="Arial" w:hAnsi="Arial" w:cs="Arial"/>
-          <w:sz w:val="24"/>
-          <w:szCs w:val="24"/>
-        </w:rPr>
-      </w:pPr>
-    </w:p>
-    <w:p>
-      <w:pPr>
-        <w:pStyle w:val="Prrafodelista"/>
-        <w:jc w:val="both"/>
-        <w:rPr>
-          <w:rFonts w:ascii="Arial" w:hAnsi="Arial" w:cs="Arial"/>
-          <w:sz w:val="24"/>
-          <w:szCs w:val="24"/>
-        </w:rPr>
-      </w:pPr>
-    </w:p>
-    <w:p>
-      <w:pPr>
-        <w:pStyle w:val="Prrafodelista"/>
-        <w:jc w:val="both"/>
-        <w:rPr>
-          <w:rFonts w:ascii="Arial" w:hAnsi="Arial" w:cs="Arial"/>
-          <w:sz w:val="24"/>
-          <w:szCs w:val="24"/>
-        </w:rPr>
-      </w:pPr>
-    </w:p>
-    <w:p>
-      <w:pPr>
-        <w:jc w:val="both"/>
-        <w:rPr>
-          <w:rFonts w:ascii="Arial" w:hAnsi="Arial" w:cs="Arial"/>
-          <w:sz w:val="24"/>
-          <w:szCs w:val="24"/>
-        </w:rPr>
-      </w:pPr>
-    </w:p>
-    <w:p>
-      <w:pPr>
-        <w:jc w:val="both"/>
-        <w:rPr>
-          <w:rFonts w:ascii="Arial" w:hAnsi="Arial" w:cs="Arial"/>
-          <w:sz w:val="24"/>
-          <w:szCs w:val="24"/>
-        </w:rPr>
-      </w:pPr>
-      <w:r>
-        <w:rPr>
-          <w:rFonts w:ascii="Arial" w:hAnsi="Arial" w:cs="Arial"/>
-          <w:sz w:val="24"/>
-          <w:szCs w:val="24"/>
-        </w:rPr>
-        <w:t xml:space="preserve">A todos nos ha pasado alguna vez abrir </w:t>
-      </w:r>
-      <w:proofErr w:type="gramStart"/>
-      <w:r>
-        <w:rPr>
-          <w:rFonts w:ascii="Arial" w:hAnsi="Arial" w:cs="Arial"/>
-          <w:sz w:val="24"/>
-          <w:szCs w:val="24"/>
-        </w:rPr>
-        <w:t xml:space="preserve">nuestro </w:t>
-      </w:r>
-      <w:r>
-        <w:rPr>
-          <w:rFonts w:ascii="Arial" w:hAnsi="Arial" w:cs="Arial"/>
-          <w:sz w:val="24"/>
-          <w:szCs w:val="24"/>
-        </w:rPr>
-        <w:t xml:space="preserve"> electrónico</w:t>
-      </w:r>
-      <w:proofErr w:type="gramEnd"/>
-      <w:r>
-        <w:rPr>
-          <w:rFonts w:ascii="Arial" w:hAnsi="Arial" w:cs="Arial"/>
-          <w:sz w:val="24"/>
-          <w:szCs w:val="24"/>
-        </w:rPr>
-        <w:t xml:space="preserve"> y encontrarnos con interminables mensajes de ofertas y descuentos de algunos almacenes de ropa y calzado. Para</w:t>
-      </w:r>
-      <w:r>
-        <w:rPr>
-          <w:rFonts w:ascii="Arial" w:hAnsi="Arial" w:cs="Arial"/>
-          <w:sz w:val="24"/>
-          <w:szCs w:val="24"/>
-        </w:rPr>
-        <w:t xml:space="preserve"> muchos es molesto, aunque necesario, pues nos interesa el tema de los descuentos, pero nos parece tedioso tener que ver dicha publicidad en nuestra bandeja de entrada todo el tiempo y más aún </w:t>
-      </w:r>
-      <w:r>
-        <w:rPr>
-          <w:rFonts w:ascii="Arial" w:hAnsi="Arial" w:cs="Arial"/>
-          <w:sz w:val="24"/>
-          <w:szCs w:val="24"/>
-        </w:rPr>
-        <w:t xml:space="preserve">cuando </w:t>
-      </w:r>
-      <w:r>
-        <w:rPr>
-          <w:rFonts w:ascii="Arial" w:hAnsi="Arial" w:cs="Arial"/>
-          <w:sz w:val="24"/>
-          <w:szCs w:val="24"/>
-        </w:rPr>
-        <w:t>estos mensajes se mesclan entre los que realmente nos interesa y se convierte a fin de cuentas en correo spam</w:t>
-      </w:r>
-      <w:r>
-        <w:rPr>
-          <w:rFonts w:ascii="Arial" w:hAnsi="Arial" w:cs="Arial"/>
-          <w:sz w:val="24"/>
-          <w:szCs w:val="24"/>
-        </w:rPr>
-        <w:t xml:space="preserve"> o indeseado</w:t>
-      </w:r>
-      <w:r>
-        <w:rPr>
-          <w:rFonts w:ascii="Arial" w:hAnsi="Arial" w:cs="Arial"/>
-          <w:sz w:val="24"/>
-          <w:szCs w:val="24"/>
-        </w:rPr>
-        <w:t>. Es aquí donde</w:t>
-      </w:r>
-      <w:r>
-        <w:rPr>
-          <w:rFonts w:ascii="Arial" w:hAnsi="Arial" w:cs="Arial"/>
-          <w:sz w:val="24"/>
-          <w:szCs w:val="24"/>
-        </w:rPr>
-        <w:t xml:space="preserve"> cobra importancia </w:t>
-      </w:r>
-      <w:r>
-        <w:rPr>
-          <w:rFonts w:ascii="Arial" w:hAnsi="Arial" w:cs="Arial"/>
-          <w:sz w:val="24"/>
-          <w:szCs w:val="24"/>
-        </w:rPr>
-        <w:t xml:space="preserve">el desarrollo de una aplicación dedicada a presentar dichas </w:t>
-      </w:r>
-      <w:r>
-        <w:rPr>
-          <w:rFonts w:ascii="Arial" w:hAnsi="Arial" w:cs="Arial"/>
-          <w:sz w:val="24"/>
-          <w:szCs w:val="24"/>
-        </w:rPr>
-        <w:t>ofertas, y no solo eso,</w:t>
-      </w:r>
-      <w:r>
-        <w:rPr>
-          <w:rFonts w:ascii="Arial" w:hAnsi="Arial" w:cs="Arial"/>
-          <w:sz w:val="24"/>
-          <w:szCs w:val="24"/>
-        </w:rPr>
-        <w:t xml:space="preserve"> sino que permita filtros para elegir el mejor descuento y poder comparar las rebajas </w:t>
-      </w:r>
-      <w:r>
-        <w:rPr>
-          <w:rFonts w:ascii="Arial" w:hAnsi="Arial" w:cs="Arial"/>
-          <w:sz w:val="24"/>
-          <w:szCs w:val="24"/>
-        </w:rPr>
-        <w:t>entre las diferentes</w:t>
-      </w:r>
-      <w:r>
-        <w:rPr>
-          <w:rFonts w:ascii="Arial" w:hAnsi="Arial" w:cs="Arial"/>
-          <w:sz w:val="24"/>
-          <w:szCs w:val="24"/>
-        </w:rPr>
-        <w:t xml:space="preserve"> tiendas</w:t>
-      </w:r>
-      <w:r>
-        <w:rPr>
-          <w:rFonts w:ascii="Arial" w:hAnsi="Arial" w:cs="Arial"/>
-          <w:sz w:val="24"/>
-          <w:szCs w:val="24"/>
-        </w:rPr>
-        <w:t xml:space="preserve"> o almacenes de la región</w:t>
-      </w:r>
-      <w:r>
-        <w:rPr>
-          <w:rFonts w:ascii="Arial" w:hAnsi="Arial" w:cs="Arial"/>
-          <w:sz w:val="24"/>
-          <w:szCs w:val="24"/>
-        </w:rPr>
-        <w:t xml:space="preserve">. </w:t>
-      </w:r>
-      <w:r>
-        <w:rPr>
-          <w:rFonts w:ascii="Arial" w:hAnsi="Arial" w:cs="Arial"/>
-          <w:sz w:val="24"/>
-          <w:szCs w:val="24"/>
-        </w:rPr>
-        <w:t>De esta manera los usuarios podrían eliminar de sus correos la suscripción</w:t>
-      </w:r>
-      <w:r>
-        <w:rPr>
-          <w:rFonts w:ascii="Arial" w:hAnsi="Arial" w:cs="Arial"/>
-          <w:sz w:val="24"/>
-          <w:szCs w:val="24"/>
-        </w:rPr>
-        <w:t xml:space="preserve"> para poder</w:t>
-      </w:r>
-      <w:r>
-        <w:rPr>
-          <w:rFonts w:ascii="Arial" w:hAnsi="Arial" w:cs="Arial"/>
-          <w:sz w:val="24"/>
-          <w:szCs w:val="24"/>
-        </w:rPr>
-        <w:t xml:space="preserve"> </w:t>
-      </w:r>
-      <w:r>
-        <w:rPr>
-          <w:rFonts w:ascii="Arial" w:hAnsi="Arial" w:cs="Arial"/>
-          <w:sz w:val="24"/>
-          <w:szCs w:val="24"/>
-        </w:rPr>
-        <w:t xml:space="preserve">ya </w:t>
-      </w:r>
-      <w:r>
-        <w:rPr>
-          <w:rFonts w:ascii="Arial" w:hAnsi="Arial" w:cs="Arial"/>
-          <w:sz w:val="24"/>
-          <w:szCs w:val="24"/>
-        </w:rPr>
-        <w:t xml:space="preserve">desde la aplicación </w:t>
-      </w:r>
-      <w:r>
-        <w:rPr>
-          <w:rFonts w:ascii="Arial" w:hAnsi="Arial" w:cs="Arial"/>
-          <w:sz w:val="24"/>
-          <w:szCs w:val="24"/>
-        </w:rPr>
-        <w:t xml:space="preserve">ver </w:t>
-      </w:r>
-      <w:r>
-        <w:rPr>
-          <w:rFonts w:ascii="Arial" w:hAnsi="Arial" w:cs="Arial"/>
-          <w:sz w:val="24"/>
-          <w:szCs w:val="24"/>
-        </w:rPr>
-        <w:t>las ofertas en el momento en el que ellos lo deseen</w:t>
-      </w:r>
-      <w:r>
-        <w:rPr>
-          <w:rFonts w:ascii="Arial" w:hAnsi="Arial" w:cs="Arial"/>
-          <w:sz w:val="24"/>
-          <w:szCs w:val="24"/>
-        </w:rPr>
-        <w:t xml:space="preserve"> </w:t>
-      </w:r>
-      <w:r>
-        <w:rPr>
-          <w:rFonts w:ascii="Arial" w:hAnsi="Arial" w:cs="Arial"/>
-          <w:sz w:val="24"/>
-          <w:szCs w:val="24"/>
-        </w:rPr>
-        <w:t>y de la manera que mejor les parezca.</w:t>
-      </w:r>
-    </w:p>
-    <w:p>
-      <w:pPr>
-        <w:jc w:val="both"/>
-        <w:rPr>
-          <w:rFonts w:ascii="Arial" w:hAnsi="Arial" w:cs="Arial"/>
-          <w:sz w:val="24"/>
-          <w:szCs w:val="24"/>
-        </w:rPr>
-      </w:pPr>
-    </w:p>
-    <w:p>
-      <w:pPr>
-        <w:jc w:val="both"/>
-        <w:rPr>
-          <w:rFonts w:ascii="Arial" w:hAnsi="Arial" w:cs="Arial"/>
-          <w:sz w:val="24"/>
-          <w:szCs w:val="24"/>
-        </w:rPr>
-      </w:pPr>
-      <w:r>
-        <w:rPr>
-          <w:rFonts w:ascii="Arial" w:hAnsi="Arial" w:cs="Arial"/>
-          <w:sz w:val="24"/>
-          <w:szCs w:val="24"/>
-        </w:rPr>
-        <w:t>DESARROLLOS SIMILARES.</w:t>
-      </w:r>
-    </w:p>
-    <w:p>
-      <w:pPr>
-        <w:jc w:val="both"/>
-        <w:rPr>
-          <w:rFonts w:ascii="Arial" w:hAnsi="Arial" w:cs="Arial"/>
-          <w:sz w:val="24"/>
-          <w:szCs w:val="24"/>
-        </w:rPr>
-      </w:pPr>
-    </w:p>
-    <w:p>
-      <w:pPr>
-        <w:jc w:val="both"/>
-        <w:rPr>
-          <w:rFonts w:ascii="Arial" w:hAnsi="Arial" w:cs="Arial"/>
-          <w:sz w:val="24"/>
-          <w:szCs w:val="24"/>
-        </w:rPr>
-      </w:pPr>
+        <w:numPr>
+          <w:ilvl w:val="0"/>
+          <w:numId w:val="2"/>
+        </w:numPr>
+        <w:rPr>
+          <w:rFonts w:ascii="Arial" w:hAnsi="Arial" w:cs="Arial"/>
+          <w:b/>
+          <w:sz w:val="24"/>
+          <w:szCs w:val="24"/>
+        </w:rPr>
+      </w:pPr>
+      <w:r>
+        <w:rPr>
+          <w:rFonts w:ascii="Arial" w:hAnsi="Arial" w:cs="Arial"/>
+          <w:b/>
+          <w:sz w:val="24"/>
+          <w:szCs w:val="24"/>
+        </w:rPr>
+        <w:lastRenderedPageBreak/>
+        <w:t xml:space="preserve">DIAGRAMA HFA DE LA APLICACIÓN. </w:t>
+      </w:r>
     </w:p>
     <w:p>
       <w:pPr>
@@ -1340,9 +2319,98 @@
 <file path=word/numbering.xml><?xml version="1.0" encoding="utf-8"?>
 <w:numbering xmlns:wpc="http://schemas.microsoft.com/office/word/2010/wordprocessingCanvas" xmlns:cx="http://schemas.microsoft.com/office/drawing/2014/chartex" xmlns:mc="http://schemas.openxmlformats.org/markup-compatibility/2006" xmlns:o="urn:schemas-microsoft-com:office:office" xmlns:r="http://schemas.openxmlformats.org/officeDocument/2006/relationships" xmlns:m="http://schemas.openxmlformats.org/officeDocument/2006/math" xmlns:v="urn:schemas-microsoft-com:vml" xmlns:wp14="http://schemas.microsoft.com/office/word/2010/wordprocessingDrawing" xmlns:wp="http://schemas.openxmlformats.org/drawingml/2006/wordprocessingDrawing" xmlns:w10="urn:schemas-microsoft-com:office:word" xmlns:w="http://schemas.openxmlformats.org/wordprocessingml/2006/main" xmlns:w14="http://schemas.microsoft.com/office/word/2010/wordml" xmlns:w15="http://schemas.microsoft.com/office/word/2012/wordml" xmlns:w16se="http://schemas.microsoft.com/office/word/2015/wordml/symex" xmlns:wpg="http://schemas.microsoft.com/office/word/2010/wordprocessingGroup" xmlns:wpi="http://schemas.microsoft.com/office/word/2010/wordprocessingInk" xmlns:wne="http://schemas.microsoft.com/office/word/2006/wordml" xmlns:wps="http://schemas.microsoft.com/office/word/2010/wordprocessingShape" mc:Ignorable="w14 w15 w16se wp14">
   <w:abstractNum w:abstractNumId="0" w15:restartNumberingAfterBreak="0">
-    <w:nsid w:val="6CBF23D9"/>
+    <w:nsid w:val="187A29E6"/>
     <w:multiLevelType w:val="hybridMultilevel"/>
-    <w:tmpl w:val="F27055F2"/>
+    <w:tmpl w:val="020CDF50"/>
+    <w:lvl w:ilvl="0" w:tplc="240A000F">
+      <w:start w:val="1"/>
+      <w:numFmt w:val="decimal"/>
+      <w:lvlText w:val="%1."/>
+      <w:lvlJc w:val="left"/>
+      <w:pPr>
+        <w:ind w:left="720" w:hanging="360"/>
+      </w:pPr>
+      <w:rPr>
+        <w:rFonts w:hint="default"/>
+      </w:rPr>
+    </w:lvl>
+    <w:lvl w:ilvl="1" w:tplc="240A0019" w:tentative="1">
+      <w:start w:val="1"/>
+      <w:numFmt w:val="lowerLetter"/>
+      <w:lvlText w:val="%2."/>
+      <w:lvlJc w:val="left"/>
+      <w:pPr>
+        <w:ind w:left="1440" w:hanging="360"/>
+      </w:pPr>
+    </w:lvl>
+    <w:lvl w:ilvl="2" w:tplc="240A001B" w:tentative="1">
+      <w:start w:val="1"/>
+      <w:numFmt w:val="lowerRoman"/>
+      <w:lvlText w:val="%3."/>
+      <w:lvlJc w:val="right"/>
+      <w:pPr>
+        <w:ind w:left="2160" w:hanging="180"/>
+      </w:pPr>
+    </w:lvl>
+    <w:lvl w:ilvl="3" w:tplc="240A000F" w:tentative="1">
+      <w:start w:val="1"/>
+      <w:numFmt w:val="decimal"/>
+      <w:lvlText w:val="%4."/>
+      <w:lvlJc w:val="left"/>
+      <w:pPr>
+        <w:ind w:left="2880" w:hanging="360"/>
+      </w:pPr>
+    </w:lvl>
+    <w:lvl w:ilvl="4" w:tplc="240A0019" w:tentative="1">
+      <w:start w:val="1"/>
+      <w:numFmt w:val="lowerLetter"/>
+      <w:lvlText w:val="%5."/>
+      <w:lvlJc w:val="left"/>
+      <w:pPr>
+        <w:ind w:left="3600" w:hanging="360"/>
+      </w:pPr>
+    </w:lvl>
+    <w:lvl w:ilvl="5" w:tplc="240A001B" w:tentative="1">
+      <w:start w:val="1"/>
+      <w:numFmt w:val="lowerRoman"/>
+      <w:lvlText w:val="%6."/>
+      <w:lvlJc w:val="right"/>
+      <w:pPr>
+        <w:ind w:left="4320" w:hanging="180"/>
+      </w:pPr>
+    </w:lvl>
+    <w:lvl w:ilvl="6" w:tplc="240A000F" w:tentative="1">
+      <w:start w:val="1"/>
+      <w:numFmt w:val="decimal"/>
+      <w:lvlText w:val="%7."/>
+      <w:lvlJc w:val="left"/>
+      <w:pPr>
+        <w:ind w:left="5040" w:hanging="360"/>
+      </w:pPr>
+    </w:lvl>
+    <w:lvl w:ilvl="7" w:tplc="240A0019" w:tentative="1">
+      <w:start w:val="1"/>
+      <w:numFmt w:val="lowerLetter"/>
+      <w:lvlText w:val="%8."/>
+      <w:lvlJc w:val="left"/>
+      <w:pPr>
+        <w:ind w:left="5760" w:hanging="360"/>
+      </w:pPr>
+    </w:lvl>
+    <w:lvl w:ilvl="8" w:tplc="240A001B" w:tentative="1">
+      <w:start w:val="1"/>
+      <w:numFmt w:val="lowerRoman"/>
+      <w:lvlText w:val="%9."/>
+      <w:lvlJc w:val="right"/>
+      <w:pPr>
+        <w:ind w:left="6480" w:hanging="180"/>
+      </w:pPr>
+    </w:lvl>
+  </w:abstractNum>
+  <w:abstractNum w:abstractNumId="1" w15:restartNumberingAfterBreak="0">
+    <w:nsid w:val="53D55BAA"/>
+    <w:multiLevelType w:val="hybridMultilevel"/>
+    <w:tmpl w:val="CE3C5E04"/>
     <w:lvl w:ilvl="0" w:tplc="240A0001">
       <w:start w:val="1"/>
       <w:numFmt w:val="bullet"/>
@@ -1452,8 +2520,127 @@
       </w:rPr>
     </w:lvl>
   </w:abstractNum>
+  <w:abstractNum w:abstractNumId="2" w15:restartNumberingAfterBreak="0">
+    <w:nsid w:val="6CBF23D9"/>
+    <w:multiLevelType w:val="hybridMultilevel"/>
+    <w:tmpl w:val="F27055F2"/>
+    <w:lvl w:ilvl="0" w:tplc="240A0001">
+      <w:start w:val="1"/>
+      <w:numFmt w:val="bullet"/>
+      <w:lvlText w:val=""/>
+      <w:lvlJc w:val="left"/>
+      <w:pPr>
+        <w:ind w:left="720" w:hanging="360"/>
+      </w:pPr>
+      <w:rPr>
+        <w:rFonts w:ascii="Symbol" w:hAnsi="Symbol" w:hint="default"/>
+      </w:rPr>
+    </w:lvl>
+    <w:lvl w:ilvl="1" w:tplc="240A0003" w:tentative="1">
+      <w:start w:val="1"/>
+      <w:numFmt w:val="bullet"/>
+      <w:lvlText w:val="o"/>
+      <w:lvlJc w:val="left"/>
+      <w:pPr>
+        <w:ind w:left="1440" w:hanging="360"/>
+      </w:pPr>
+      <w:rPr>
+        <w:rFonts w:ascii="Courier New" w:hAnsi="Courier New" w:cs="Courier New" w:hint="default"/>
+      </w:rPr>
+    </w:lvl>
+    <w:lvl w:ilvl="2" w:tplc="240A0005" w:tentative="1">
+      <w:start w:val="1"/>
+      <w:numFmt w:val="bullet"/>
+      <w:lvlText w:val=""/>
+      <w:lvlJc w:val="left"/>
+      <w:pPr>
+        <w:ind w:left="2160" w:hanging="360"/>
+      </w:pPr>
+      <w:rPr>
+        <w:rFonts w:ascii="Wingdings" w:hAnsi="Wingdings" w:hint="default"/>
+      </w:rPr>
+    </w:lvl>
+    <w:lvl w:ilvl="3" w:tplc="240A0001" w:tentative="1">
+      <w:start w:val="1"/>
+      <w:numFmt w:val="bullet"/>
+      <w:lvlText w:val=""/>
+      <w:lvlJc w:val="left"/>
+      <w:pPr>
+        <w:ind w:left="2880" w:hanging="360"/>
+      </w:pPr>
+      <w:rPr>
+        <w:rFonts w:ascii="Symbol" w:hAnsi="Symbol" w:hint="default"/>
+      </w:rPr>
+    </w:lvl>
+    <w:lvl w:ilvl="4" w:tplc="240A0003" w:tentative="1">
+      <w:start w:val="1"/>
+      <w:numFmt w:val="bullet"/>
+      <w:lvlText w:val="o"/>
+      <w:lvlJc w:val="left"/>
+      <w:pPr>
+        <w:ind w:left="3600" w:hanging="360"/>
+      </w:pPr>
+      <w:rPr>
+        <w:rFonts w:ascii="Courier New" w:hAnsi="Courier New" w:cs="Courier New" w:hint="default"/>
+      </w:rPr>
+    </w:lvl>
+    <w:lvl w:ilvl="5" w:tplc="240A0005" w:tentative="1">
+      <w:start w:val="1"/>
+      <w:numFmt w:val="bullet"/>
+      <w:lvlText w:val=""/>
+      <w:lvlJc w:val="left"/>
+      <w:pPr>
+        <w:ind w:left="4320" w:hanging="360"/>
+      </w:pPr>
+      <w:rPr>
+        <w:rFonts w:ascii="Wingdings" w:hAnsi="Wingdings" w:hint="default"/>
+      </w:rPr>
+    </w:lvl>
+    <w:lvl w:ilvl="6" w:tplc="240A0001" w:tentative="1">
+      <w:start w:val="1"/>
+      <w:numFmt w:val="bullet"/>
+      <w:lvlText w:val=""/>
+      <w:lvlJc w:val="left"/>
+      <w:pPr>
+        <w:ind w:left="5040" w:hanging="360"/>
+      </w:pPr>
+      <w:rPr>
+        <w:rFonts w:ascii="Symbol" w:hAnsi="Symbol" w:hint="default"/>
+      </w:rPr>
+    </w:lvl>
+    <w:lvl w:ilvl="7" w:tplc="240A0003" w:tentative="1">
+      <w:start w:val="1"/>
+      <w:numFmt w:val="bullet"/>
+      <w:lvlText w:val="o"/>
+      <w:lvlJc w:val="left"/>
+      <w:pPr>
+        <w:ind w:left="5760" w:hanging="360"/>
+      </w:pPr>
+      <w:rPr>
+        <w:rFonts w:ascii="Courier New" w:hAnsi="Courier New" w:cs="Courier New" w:hint="default"/>
+      </w:rPr>
+    </w:lvl>
+    <w:lvl w:ilvl="8" w:tplc="240A0005" w:tentative="1">
+      <w:start w:val="1"/>
+      <w:numFmt w:val="bullet"/>
+      <w:lvlText w:val=""/>
+      <w:lvlJc w:val="left"/>
+      <w:pPr>
+        <w:ind w:left="6480" w:hanging="360"/>
+      </w:pPr>
+      <w:rPr>
+        <w:rFonts w:ascii="Wingdings" w:hAnsi="Wingdings" w:hint="default"/>
+      </w:rPr>
+    </w:lvl>
+  </w:abstractNum>
   <w:num w:numId="1">
+    <w:abstractNumId w:val="2"/>
+  </w:num>
+  <w:num w:numId="2">
     <w:abstractNumId w:val="0"/>
+  </w:num>
+  <w:num w:numId="3">
+    <w:abstractNumId w:val="1"/>
   </w:num>
 </w:numbering>
 </file>
@@ -1855,7 +3042,6 @@
   <w:style w:type="character" w:default="1" w:styleId="Fuentedeprrafopredeter">
     <w:name w:val="Default Paragraph Font"/>
     <w:uiPriority w:val="1"/>
-    <w:semiHidden/>
     <w:unhideWhenUsed/>
   </w:style>
   <w:style w:type="table" w:default="1" w:styleId="Tablanormal">
@@ -1905,6 +3091,23 @@
       <w:ind w:left="720"/>
       <w:contextualSpacing/>
     </w:pPr>
+  </w:style>
+  <w:style w:type="character" w:customStyle="1" w:styleId="apple-converted-space">
+    <w:name w:val="apple-converted-space"/>
+    <w:basedOn w:val="Fuentedeprrafopredeter"/>
+    <w:rsid w:val="00327F31"/>
+  </w:style>
+  <w:style w:type="character" w:styleId="Hipervnculo">
+    <w:name w:val="Hyperlink"/>
+    <w:basedOn w:val="Fuentedeprrafopredeter"/>
+    <w:uiPriority w:val="99"/>
+    <w:semiHidden/>
+    <w:unhideWhenUsed/>
+    <w:rsid w:val="00327F31"/>
+    <w:rPr>
+      <w:color w:val="0000FF"/>
+      <w:u w:val="single"/>
+    </w:rPr>
   </w:style>
 </w:styles>
 </file>
@@ -2168,4 +3371,16 @@
     </a:ext>
   </a:extLst>
 </a:theme>
+</file>
+
+<file path=customXml/item1.xml><?xml version="1.0" encoding="utf-8"?>
+<b:Sources xmlns:b="http://schemas.openxmlformats.org/officeDocument/2006/bibliography" xmlns="http://schemas.openxmlformats.org/officeDocument/2006/bibliography" SelectedStyle="\APASixthEditionOfficeOnline.xsl" StyleName="APA" Version="6"/>
+</file>
+
+<file path=customXml/itemProps1.xml><?xml version="1.0" encoding="utf-8"?>
+<ds:datastoreItem xmlns:ds="http://schemas.openxmlformats.org/officeDocument/2006/customXml" ds:itemID="{31DE2A57-AA86-4DF7-AA1A-78F5AF160BBA}">
+  <ds:schemaRefs>
+    <ds:schemaRef ds:uri="http://schemas.openxmlformats.org/officeDocument/2006/bibliography"/>
+  </ds:schemaRefs>
+</ds:datastoreItem>
 </file>
</xml_diff>